<commit_message>
Fixing tests as per the PR review comments
</commit_message>
<xml_diff>
--- a/TestCases/compliance-level-3/0039-dt-list-semantics/0039-dt-list-semantics.docx
+++ b/TestCases/compliance-level-3/0039-dt-list-semantics/0039-dt-list-semantics.docx
@@ -22,7 +22,7 @@
           <w:noProof/>
         </w:rPr>
         <w:drawing>
-          <wp:inline distT="0" distB="0" distL="0" distR="0" wp14:anchorId="02829E8E" wp14:editId="680969C0">
+          <wp:inline distT="0" distB="0" distL="0" distR="0" wp14:anchorId="513072E0" wp14:editId="4AB3DA3C">
             <wp:extent cx="2920632" cy="1117460"/>
             <wp:effectExtent l="0" t="0" r="0" b="0"/>
             <wp:docPr id="1" name="Picture 1"/>
@@ -109,7 +109,7 @@
           <w:color w:val="000000"/>
           <w:sz w:val="28"/>
         </w:rPr>
-        <w:t>Published: 7/30/2018</w:t>
+        <w:t>Published: 7/31/2018</w:t>
       </w:r>
     </w:p>
     <w:p>
@@ -164,7 +164,7 @@
           <w:noProof/>
         </w:rPr>
       </w:pPr>
-      <w:hyperlink w:anchor="_Toc520758008" w:history="1">
+      <w:hyperlink w:anchor="_Toc520792211" w:history="1">
         <w:r>
           <w:rPr>
             <w:rStyle w:val="Hyperlink"/>
@@ -192,7 +192,7 @@
             <w:noProof/>
             <w:webHidden/>
           </w:rPr>
-          <w:instrText xml:space="preserve"> PAGEREF _Toc520758008 \h </w:instrText>
+          <w:instrText xml:space="preserve"> PAGEREF _Toc520792211 \h </w:instrText>
         </w:r>
         <w:r>
           <w:rPr>
@@ -233,7 +233,7 @@
           <w:noProof/>
         </w:rPr>
       </w:pPr>
-      <w:hyperlink w:anchor="_Toc520758009" w:history="1">
+      <w:hyperlink w:anchor="_Toc520792212" w:history="1">
         <w:r>
           <w:rPr>
             <w:rStyle w:val="Hyperlink"/>
@@ -261,7 +261,7 @@
             <w:noProof/>
             <w:webHidden/>
           </w:rPr>
-          <w:instrText xml:space="preserve"> PAGEREF _Toc520758009 \h </w:instrText>
+          <w:instrText xml:space="preserve"> PAGEREF _Toc520792212 \h </w:instrText>
         </w:r>
         <w:r>
           <w:rPr>
@@ -302,7 +302,7 @@
           <w:noProof/>
         </w:rPr>
       </w:pPr>
-      <w:hyperlink w:anchor="_Toc520758010" w:history="1">
+      <w:hyperlink w:anchor="_Toc520792213" w:history="1">
         <w:r>
           <w:rPr>
             <w:rStyle w:val="Hyperlink"/>
@@ -330,7 +330,7 @@
             <w:noProof/>
             <w:webHidden/>
           </w:rPr>
-          <w:instrText xml:space="preserve"> PAGEREF _Toc520758010 \h </w:instrText>
+          <w:instrText xml:space="preserve"> PAGEREF _Toc520792213 \h </w:instrText>
         </w:r>
         <w:r>
           <w:rPr>
@@ -375,8 +375,8 @@
         <w:pageBreakBefore/>
         <w:spacing w:after="150"/>
       </w:pPr>
-      <w:bookmarkStart w:id="3" w:name="_8a7702e0-221d-467c-aa47-b059c95d6fdc"/>
-      <w:bookmarkStart w:id="4" w:name="_Toc520758008"/>
+      <w:bookmarkStart w:id="3" w:name="_da72c4cb-e599-4b78-811d-d8d2022b4629"/>
+      <w:bookmarkStart w:id="4" w:name="_Toc520792211"/>
       <w:r>
         <w:rPr>
           <w:rFonts w:ascii="Calibri"/>
@@ -394,7 +394,7 @@
         <w:pStyle w:val="Heading2"/>
         <w:spacing w:after="0"/>
       </w:pPr>
-      <w:bookmarkStart w:id="5" w:name="_Toc520758009"/>
+      <w:bookmarkStart w:id="5" w:name="_Toc520792212"/>
       <w:r>
         <w:rPr>
           <w:rFonts w:ascii="Calibri"/>
@@ -415,7 +415,7 @@
           <w:noProof/>
         </w:rPr>
         <w:drawing>
-          <wp:inline distT="0" distB="0" distL="0" distR="0" wp14:anchorId="4C2AE57C" wp14:editId="24B2A4C2">
+          <wp:inline distT="0" distB="0" distL="0" distR="0" wp14:anchorId="70C807FC" wp14:editId="44E746BB">
             <wp:extent cx="4432300" cy="2628900"/>
             <wp:effectExtent l="0" t="0" r="0" b="0"/>
             <wp:docPr id="2" name="Picture 2"/>
@@ -456,7 +456,7 @@
         <w:pStyle w:val="Heading2"/>
         <w:spacing w:after="0"/>
       </w:pPr>
-      <w:bookmarkStart w:id="6" w:name="_Toc520758010"/>
+      <w:bookmarkStart w:id="6" w:name="_Toc520792213"/>
       <w:r>
         <w:rPr>
           <w:rFonts w:ascii="Calibri"/>
@@ -479,7 +479,7 @@
           <w:noProof/>
         </w:rPr>
         <w:drawing>
-          <wp:inline distT="0" distB="0" distL="0" distR="0" wp14:anchorId="746770BA" wp14:editId="3F5C8FFF">
+          <wp:inline distT="0" distB="0" distL="0" distR="0" wp14:anchorId="77915B42" wp14:editId="1E66DF53">
             <wp:extent cx="304800" cy="304800"/>
             <wp:effectExtent l="0" t="0" r="0" b="0"/>
             <wp:docPr id="3" name="Picture 3"/>
@@ -657,10 +657,10 @@
       </w:tblPr>
       <w:tblGrid>
         <w:gridCol w:w="616"/>
-        <w:gridCol w:w="1549"/>
-        <w:gridCol w:w="1335"/>
-        <w:gridCol w:w="2867"/>
-        <w:gridCol w:w="2943"/>
+        <w:gridCol w:w="1484"/>
+        <w:gridCol w:w="1317"/>
+        <w:gridCol w:w="2907"/>
+        <w:gridCol w:w="2986"/>
       </w:tblGrid>
       <w:tr>
         <w:trPr>
@@ -1210,185 +1210,8 @@
                 <w:color w:val="FFFFFF"/>
                 <w:sz w:val="25"/>
               </w:rPr>
+              <w:lastRenderedPageBreak/>
               <w:t>2</w:t>
-            </w:r>
-          </w:p>
-        </w:tc>
-        <w:tc>
-          <w:tcPr>
-            <w:tcW w:w="5220" w:type="dxa"/>
-            <w:gridSpan w:val="2"/>
-            <w:tcBorders>
-              <w:top w:val="single" w:sz="8" w:space="0" w:color="FFFFFF"/>
-              <w:left w:val="single" w:sz="8" w:space="0" w:color="FFFFFF"/>
-              <w:bottom w:val="single" w:sz="8" w:space="0" w:color="FFFFFF"/>
-              <w:right w:val="double" w:sz="11" w:space="0" w:color="888888"/>
-            </w:tcBorders>
-            <w:shd w:val="clear" w:color="auto" w:fill="EEEEEE"/>
-            <w:tcMar>
-              <w:top w:w="15" w:type="dxa"/>
-              <w:left w:w="15" w:type="dxa"/>
-              <w:bottom w:w="15" w:type="dxa"/>
-              <w:right w:w="15" w:type="dxa"/>
-            </w:tcMar>
-            <w:vAlign w:val="center"/>
-          </w:tcPr>
-          <w:p>
-            <w:pPr>
-              <w:pBdr>
-                <w:top w:val="none" w:sz="0" w:space="4" w:color="auto"/>
-                <w:left w:val="none" w:sz="0" w:space="4" w:color="auto"/>
-                <w:bottom w:val="none" w:sz="0" w:space="4" w:color="auto"/>
-                <w:right w:val="none" w:sz="0" w:space="4" w:color="auto"/>
-              </w:pBdr>
-              <w:spacing w:after="75"/>
-              <w:jc w:val="center"/>
-            </w:pPr>
-            <w:r>
-              <w:rPr>
-                <w:rFonts w:ascii="Calibri"/>
-                <w:color w:val="000000"/>
-              </w:rPr>
-              <w:t xml:space="preserve">["sneezing", "itchy nose", "red </w:t>
-            </w:r>
-            <w:r>
-              <w:rPr>
-                <w:rFonts w:ascii="Calibri"/>
-                <w:color w:val="000000"/>
-              </w:rPr>
-              <w:lastRenderedPageBreak/>
-              <w:t>eyes", "runny nose"]</w:t>
-            </w:r>
-          </w:p>
-        </w:tc>
-        <w:tc>
-          <w:tcPr>
-            <w:tcW w:w="5220" w:type="dxa"/>
-            <w:tcBorders>
-              <w:top w:val="single" w:sz="8" w:space="0" w:color="FFFFFF"/>
-              <w:left w:val="double" w:sz="11" w:space="0" w:color="888888"/>
-              <w:bottom w:val="single" w:sz="8" w:space="0" w:color="FFFFFF"/>
-              <w:right w:val="single" w:sz="8" w:space="0" w:color="FFFFFF"/>
-            </w:tcBorders>
-            <w:shd w:val="clear" w:color="auto" w:fill="EEEEEE"/>
-            <w:tcMar>
-              <w:top w:w="15" w:type="dxa"/>
-              <w:left w:w="15" w:type="dxa"/>
-              <w:bottom w:w="15" w:type="dxa"/>
-              <w:right w:w="15" w:type="dxa"/>
-            </w:tcMar>
-            <w:vAlign w:val="center"/>
-          </w:tcPr>
-          <w:p>
-            <w:pPr>
-              <w:pBdr>
-                <w:top w:val="none" w:sz="0" w:space="4" w:color="auto"/>
-                <w:left w:val="none" w:sz="0" w:space="4" w:color="auto"/>
-                <w:bottom w:val="none" w:sz="0" w:space="4" w:color="auto"/>
-                <w:right w:val="none" w:sz="0" w:space="4" w:color="auto"/>
-              </w:pBdr>
-              <w:spacing w:after="75"/>
-              <w:jc w:val="center"/>
-            </w:pPr>
-            <w:r>
-              <w:rPr>
-                <w:rFonts w:ascii="Calibri"/>
-                <w:color w:val="000000"/>
-              </w:rPr>
-              <w:lastRenderedPageBreak/>
-              <w:t xml:space="preserve">Symptom + "is in the list of </w:t>
-            </w:r>
-            <w:r>
-              <w:rPr>
-                <w:rFonts w:ascii="Calibri"/>
-                <w:color w:val="000000"/>
-              </w:rPr>
-              <w:lastRenderedPageBreak/>
-              <w:t>Spring Allergy symptoms"</w:t>
-            </w:r>
-          </w:p>
-        </w:tc>
-        <w:tc>
-          <w:tcPr>
-            <w:tcW w:w="5220" w:type="dxa"/>
-            <w:tcBorders>
-              <w:top w:val="single" w:sz="8" w:space="0" w:color="FFFFFF"/>
-              <w:left w:val="double" w:sz="11" w:space="0" w:color="888888"/>
-              <w:bottom w:val="single" w:sz="8" w:space="0" w:color="FFFFFF"/>
-              <w:right w:val="single" w:sz="8" w:space="0" w:color="FFFFFF"/>
-            </w:tcBorders>
-            <w:shd w:val="clear" w:color="auto" w:fill="EEEEEE"/>
-            <w:tcMar>
-              <w:top w:w="15" w:type="dxa"/>
-              <w:left w:w="15" w:type="dxa"/>
-              <w:bottom w:w="15" w:type="dxa"/>
-              <w:right w:w="15" w:type="dxa"/>
-            </w:tcMar>
-            <w:vAlign w:val="center"/>
-          </w:tcPr>
-          <w:p>
-            <w:pPr>
-              <w:pBdr>
-                <w:top w:val="none" w:sz="0" w:space="4" w:color="auto"/>
-                <w:left w:val="none" w:sz="0" w:space="4" w:color="auto"/>
-                <w:bottom w:val="none" w:sz="0" w:space="4" w:color="auto"/>
-                <w:right w:val="none" w:sz="0" w:space="4" w:color="auto"/>
-              </w:pBdr>
-              <w:spacing w:after="75"/>
-              <w:jc w:val="center"/>
-            </w:pPr>
-            <w:r>
-              <w:rPr>
-                <w:rFonts w:ascii="Calibri"/>
-                <w:color w:val="000000"/>
-              </w:rPr>
-              <w:lastRenderedPageBreak/>
-              <w:t>syntax: literal FEEL list</w:t>
-            </w:r>
-          </w:p>
-        </w:tc>
-      </w:tr>
-      <w:tr>
-        <w:trPr>
-          <w:trHeight w:val="45"/>
-          <w:tblCellSpacing w:w="0" w:type="auto"/>
-        </w:trPr>
-        <w:tc>
-          <w:tcPr>
-            <w:tcW w:w="660" w:type="dxa"/>
-            <w:tcBorders>
-              <w:top w:val="single" w:sz="8" w:space="0" w:color="FFFFFF"/>
-              <w:left w:val="single" w:sz="8" w:space="0" w:color="FFFFFF"/>
-              <w:bottom w:val="single" w:sz="8" w:space="0" w:color="FFFFFF"/>
-              <w:right w:val="single" w:sz="8" w:space="0" w:color="FFFFFF"/>
-            </w:tcBorders>
-            <w:shd w:val="clear" w:color="auto" w:fill="FF7F00"/>
-            <w:tcMar>
-              <w:top w:w="15" w:type="dxa"/>
-              <w:left w:w="15" w:type="dxa"/>
-              <w:bottom w:w="15" w:type="dxa"/>
-              <w:right w:w="15" w:type="dxa"/>
-            </w:tcMar>
-            <w:vAlign w:val="center"/>
-          </w:tcPr>
-          <w:p>
-            <w:pPr>
-              <w:pBdr>
-                <w:top w:val="none" w:sz="0" w:space="4" w:color="auto"/>
-                <w:left w:val="none" w:sz="0" w:space="4" w:color="auto"/>
-                <w:bottom w:val="none" w:sz="0" w:space="4" w:color="auto"/>
-                <w:right w:val="none" w:sz="0" w:space="4" w:color="auto"/>
-              </w:pBdr>
-              <w:spacing w:after="75"/>
-              <w:jc w:val="center"/>
-            </w:pPr>
-            <w:r>
-              <w:rPr>
-                <w:rFonts w:ascii="Calibri"/>
-                <w:color w:val="FFFFFF"/>
-                <w:sz w:val="25"/>
-              </w:rPr>
-              <w:t>3</w:t>
             </w:r>
           </w:p>
         </w:tc>
@@ -1537,7 +1360,7 @@
           <w:noProof/>
         </w:rPr>
         <w:drawing>
-          <wp:inline distT="0" distB="0" distL="0" distR="0" wp14:anchorId="5D0D105D" wp14:editId="59399ABF">
+          <wp:inline distT="0" distB="0" distL="0" distR="0" wp14:anchorId="6B923FCD" wp14:editId="64A694B4">
             <wp:extent cx="304800" cy="304800"/>
             <wp:effectExtent l="0" t="0" r="0" b="0"/>
             <wp:docPr id="4" name="Picture 4"/>
@@ -1698,7 +1521,7 @@
           <w:noProof/>
         </w:rPr>
         <w:drawing>
-          <wp:inline distT="0" distB="0" distL="0" distR="0" wp14:anchorId="11F27EDC" wp14:editId="1EF97FDC">
+          <wp:inline distT="0" distB="0" distL="0" distR="0" wp14:anchorId="65A3B9B2" wp14:editId="5517C89D">
             <wp:extent cx="304800" cy="304800"/>
             <wp:effectExtent l="0" t="0" r="0" b="0"/>
             <wp:docPr id="5" name="Picture 5"/>
@@ -1878,7 +1701,7 @@
         <w:spacing w:after="150"/>
       </w:pPr>
       <w:bookmarkStart w:id="11" w:name="tListOfStrings"/>
-      <w:bookmarkStart w:id="12" w:name="_b1092693-7079-4a28-bcd9-898dc6c47e2a"/>
+      <w:bookmarkStart w:id="12" w:name="_b824aac9-03c2-44cf-878a-4cc3580ee6e5"/>
       <w:bookmarkEnd w:id="3"/>
       <w:bookmarkEnd w:id="11"/>
       <w:proofErr w:type="spellStart"/>
@@ -1932,9 +1755,8 @@
               <w:rPr>
                 <w:noProof/>
               </w:rPr>
-              <w:lastRenderedPageBreak/>
               <w:drawing>
-                <wp:inline distT="0" distB="0" distL="0" distR="0" wp14:anchorId="64AAEEC4" wp14:editId="0C96B8DC">
+                <wp:inline distT="0" distB="0" distL="0" distR="0" wp14:anchorId="0C781EE8" wp14:editId="77466506">
                   <wp:extent cx="4090911" cy="4090911"/>
                   <wp:effectExtent l="0" t="0" r="0" b="0"/>
                   <wp:docPr id="6" name="Picture 6"/>
@@ -2740,7 +2562,7 @@
     <w:autoRedefine/>
     <w:uiPriority w:val="39"/>
     <w:unhideWhenUsed/>
-    <w:rsid w:val="00552014"/>
+    <w:rsid w:val="00B363DC"/>
     <w:pPr>
       <w:spacing w:after="100"/>
     </w:pPr>
@@ -2752,7 +2574,7 @@
     <w:autoRedefine/>
     <w:uiPriority w:val="39"/>
     <w:unhideWhenUsed/>
-    <w:rsid w:val="00552014"/>
+    <w:rsid w:val="00B363DC"/>
     <w:pPr>
       <w:spacing w:after="100"/>
       <w:ind w:left="220"/>

</xml_diff>